<commit_message>
dodano plik do testu
</commit_message>
<xml_diff>
--- a/Dokumentacja projektu.docx
+++ b/Dokumentacja projektu.docx
@@ -1,6 +1,6 @@
 
 <file path=word/document.xml><?xml version="1.0" encoding="utf-8"?>
-<w:document xmlns:wpc="http://schemas.microsoft.com/office/word/2010/wordprocessingCanvas" xmlns:mc="http://schemas.openxmlformats.org/markup-compatibility/2006" xmlns:o="urn:schemas-microsoft-com:office:office" xmlns:r="http://schemas.openxmlformats.org/officeDocument/2006/relationships" xmlns:m="http://schemas.openxmlformats.org/officeDocument/2006/math" xmlns:v="urn:schemas-microsoft-com:vml" xmlns:wp14="http://schemas.microsoft.com/office/word/2010/wordprocessingDrawing" xmlns:wp="http://schemas.openxmlformats.org/drawingml/2006/wordprocessingDrawing" xmlns:w10="urn:schemas-microsoft-com:office:word" xmlns:w="http://schemas.openxmlformats.org/wordprocessingml/2006/main" xmlns:w14="http://schemas.microsoft.com/office/word/2010/wordml" xmlns:w15="http://schemas.microsoft.com/office/word/2012/wordml" xmlns:wpg="http://schemas.microsoft.com/office/word/2010/wordprocessingGroup" xmlns:wpi="http://schemas.microsoft.com/office/word/2010/wordprocessingInk" xmlns:wne="http://schemas.microsoft.com/office/word/2006/wordml" xmlns:wps="http://schemas.microsoft.com/office/word/2010/wordprocessingShape" xmlns:w16se="http://schemas.microsoft.com/office/word/2015/wordml/symex" xmlns:w16cid="http://schemas.microsoft.com/office/word/2016/wordml/cid" xmlns:w16="http://schemas.microsoft.com/office/word/2018/wordml" xmlns:w16cex="http://schemas.microsoft.com/office/word/2018/wordml/cex" xmlns:w16sdtdh="http://schemas.microsoft.com/office/word/2020/wordml/sdtdatahash" xmlns:a="http://schemas.openxmlformats.org/drawingml/2006/main" xmlns:pic="http://schemas.openxmlformats.org/drawingml/2006/picture" xmlns:a14="http://schemas.microsoft.com/office/drawing/2010/main" mc:Ignorable="w14 w15 wp14 w16se w16cid w16 w16cex w16sdtdh">
+<w:document xmlns:wpc="http://schemas.microsoft.com/office/word/2010/wordprocessingCanvas" xmlns:cx="http://schemas.microsoft.com/office/drawing/2014/chartex" xmlns:cx1="http://schemas.microsoft.com/office/drawing/2015/9/8/chartex" xmlns:cx2="http://schemas.microsoft.com/office/drawing/2015/10/21/chartex" xmlns:cx3="http://schemas.microsoft.com/office/drawing/2016/5/9/chartex" xmlns:cx4="http://schemas.microsoft.com/office/drawing/2016/5/10/chartex" xmlns:cx5="http://schemas.microsoft.com/office/drawing/2016/5/11/chartex" xmlns:cx6="http://schemas.microsoft.com/office/drawing/2016/5/12/chartex" xmlns:cx7="http://schemas.microsoft.com/office/drawing/2016/5/13/chartex" xmlns:cx8="http://schemas.microsoft.com/office/drawing/2016/5/14/chartex" xmlns:mc="http://schemas.openxmlformats.org/markup-compatibility/2006" xmlns:aink="http://schemas.microsoft.com/office/drawing/2016/ink" xmlns:am3d="http://schemas.microsoft.com/office/drawing/2017/model3d" xmlns:o="urn:schemas-microsoft-com:office:office" xmlns:oel="http://schemas.microsoft.com/office/2019/extlst" xmlns:r="http://schemas.openxmlformats.org/officeDocument/2006/relationships" xmlns:m="http://schemas.openxmlformats.org/officeDocument/2006/math" xmlns:v="urn:schemas-microsoft-com:vml" xmlns:wp14="http://schemas.microsoft.com/office/word/2010/wordprocessingDrawing" xmlns:wp="http://schemas.openxmlformats.org/drawingml/2006/wordprocessingDrawing" xmlns:w10="urn:schemas-microsoft-com:office:word" xmlns:w="http://schemas.openxmlformats.org/wordprocessingml/2006/main" xmlns:w14="http://schemas.microsoft.com/office/word/2010/wordml" xmlns:w15="http://schemas.microsoft.com/office/word/2012/wordml" xmlns:w16cex="http://schemas.microsoft.com/office/word/2018/wordml/cex" xmlns:w16cid="http://schemas.microsoft.com/office/word/2016/wordml/cid" xmlns:w16="http://schemas.microsoft.com/office/word/2018/wordml" xmlns:w16du="http://schemas.microsoft.com/office/word/2023/wordml/word16du" xmlns:w16sdtdh="http://schemas.microsoft.com/office/word/2020/wordml/sdtdatahash" xmlns:w16se="http://schemas.microsoft.com/office/word/2015/wordml/symex" xmlns:wpg="http://schemas.microsoft.com/office/word/2010/wordprocessingGroup" xmlns:wpi="http://schemas.microsoft.com/office/word/2010/wordprocessingInk" xmlns:wne="http://schemas.microsoft.com/office/word/2006/wordml" xmlns:wps="http://schemas.microsoft.com/office/word/2010/wordprocessingShape" mc:Ignorable="w14 w15 w16se w16cid w16 w16cex w16sdtdh w16du wp14">
   <w:body>
     <w:p>
       <w:pPr>
@@ -16,6 +16,7 @@
         </w:rPr>
         <w:t>Projekt “</w:t>
       </w:r>
+      <w:proofErr w:type="spellStart"/>
       <w:r>
         <w:rPr>
           <w:sz w:val="32"/>
@@ -23,6 +24,7 @@
         </w:rPr>
         <w:t>Who’s</w:t>
       </w:r>
+      <w:proofErr w:type="spellEnd"/>
       <w:r>
         <w:rPr>
           <w:sz w:val="32"/>
@@ -30,6 +32,7 @@
         </w:rPr>
         <w:t xml:space="preserve"> </w:t>
       </w:r>
+      <w:proofErr w:type="spellStart"/>
       <w:r>
         <w:rPr>
           <w:sz w:val="32"/>
@@ -37,6 +40,7 @@
         </w:rPr>
         <w:t>there</w:t>
       </w:r>
+      <w:proofErr w:type="spellEnd"/>
       <w:r>
         <w:rPr>
           <w:sz w:val="32"/>
@@ -46,130 +50,107 @@
       </w:r>
     </w:p>
     <w:p>
-      <w:pPr>
-        <w:pStyle w:val="Normal"/>
-      </w:pPr>
-      <w:r>
-        <w:rPr/>
+      <w:r>
         <w:t>Założenia projektu:</w:t>
       </w:r>
     </w:p>
     <w:p>
-      <w:pPr>
-        <w:pStyle w:val="Normal"/>
-      </w:pPr>
-      <w:r>
-        <w:rPr/>
+      <w:r>
         <w:t>Stworzenie aplikacji mającej na celu rozpoznawanie twarzy i otwieranie zamka do drzwi osobom zapisanym w programie.</w:t>
       </w:r>
     </w:p>
     <w:p>
-      <w:pPr>
-        <w:pStyle w:val="Normal"/>
-      </w:pPr>
-      <w:r>
-        <w:rPr/>
+      <w:r>
         <w:t>Projekt będzie złożony z dwóch komponentów:</w:t>
       </w:r>
     </w:p>
     <w:p>
-      <w:pPr>
-        <w:pStyle w:val="Normal"/>
-      </w:pPr>
-      <w:r>
-        <w:rPr/>
+      <w:r>
         <w:t>Program rozpoznający twarz osoby ze zdjęcia oraz program otwierający zamek na podstawie informacji z pi</w:t>
       </w:r>
       <w:r>
-        <w:rPr/>
         <w:t>erwszego programu.</w:t>
-      </w:r>
-    </w:p>
-    <w:p xmlns:wp14="http://schemas.microsoft.com/office/word/2010/wordml" wp14:paraId="57375426" wp14:textId="40CCFFCE">
-      <w:r>
-        <w:rPr/>
-        <w:t>02.05.2024</w:t>
       </w:r>
     </w:p>
     <w:p>
-      <w:pPr>
-        <w:pStyle w:val="Normal"/>
-      </w:pPr>
-      <w:r>
-        <w:rPr/>
-        <w:t xml:space="preserve">Pierwsze spotkanie organizacyjne. Ustalono podstawowe założenia projektu: cel, język programowania i główne </w:t>
-      </w:r>
-      <w:r>
-        <w:rPr/>
-        <w:t>importowane biblioteki (</w:t>
-      </w:r>
-      <w:r>
-        <w:rPr/>
-        <w:t>tkinter</w:t>
-      </w:r>
-      <w:r>
-        <w:rPr/>
-        <w:t xml:space="preserve"> i </w:t>
-      </w:r>
-      <w:r>
-        <w:rPr/>
-        <w:t>openCV</w:t>
-      </w:r>
-      <w:r>
-        <w:rPr/>
-        <w:t>). Dodat</w:t>
-      </w:r>
-      <w:r>
-        <w:rPr/>
-        <w:t>kowo utworzono repozytorium</w:t>
-      </w:r>
-      <w:r>
-        <w:rPr/>
-        <w:t xml:space="preserve"> i tablice projektu</w:t>
-      </w:r>
-      <w:r>
-        <w:rPr/>
-        <w:t xml:space="preserve"> GitHub</w:t>
-      </w:r>
-      <w:r>
-        <w:rPr/>
-        <w:t>.</w:t>
+      <w:r>
+        <w:t>02.05.2024</w:t>
       </w:r>
     </w:p>
     <w:p>
-      <w:pPr>
-        <w:pStyle w:val="Normal"/>
-      </w:pPr>
-      <w:r>
-        <w:rPr/>
-        <w:t>Wstępny szkic działania programu ustalony na pierwszym spotkaniu</w:t>
+      <w:r>
+        <w:t xml:space="preserve">Pierwsze spotkanie organizacyjne. Ustalono podstawowe założenia projektu: cel, język programowania i główne </w:t>
+      </w:r>
+      <w:r>
+        <w:t>importowane biblioteki (</w:t>
+      </w:r>
+      <w:proofErr w:type="spellStart"/>
+      <w:r>
+        <w:t>tkinter</w:t>
+      </w:r>
+      <w:proofErr w:type="spellEnd"/>
+      <w:r>
+        <w:t xml:space="preserve"> i </w:t>
+      </w:r>
+      <w:proofErr w:type="spellStart"/>
+      <w:r>
+        <w:t>openCV</w:t>
+      </w:r>
+      <w:proofErr w:type="spellEnd"/>
+      <w:r>
+        <w:t>). Dodat</w:t>
+      </w:r>
+      <w:r>
+        <w:t>kowo utworzono repozytorium</w:t>
+      </w:r>
+      <w:r>
+        <w:t xml:space="preserve"> i tablice projektu</w:t>
+      </w:r>
+      <w:r>
+        <w:t xml:space="preserve"> GitHub</w:t>
+      </w:r>
+      <w:r>
+        <w:t>.</w:t>
       </w:r>
     </w:p>
     <w:p>
-      <w:pPr>
-        <w:pStyle w:val="Normal"/>
-      </w:pPr>
-      <w:r>
+      <w:r>
+        <w:t>Wstępny szkic działania programu ustalony na pierwszym spotkaniu</w:t>
+      </w:r>
+    </w:p>
+    <w:p>
+      <w:r>
+        <w:rPr>
+          <w:noProof/>
+        </w:rPr>
         <w:drawing>
-          <wp:inline wp14:editId="4D98E5AA" wp14:anchorId="2C948919">
+          <wp:anchor distT="0" distB="0" distL="114300" distR="114300" simplePos="0" relativeHeight="251658240" behindDoc="0" locked="0" layoutInCell="1" allowOverlap="1" wp14:anchorId="2C948919" wp14:editId="5177593C">
+            <wp:simplePos x="457200" y="3939540"/>
+            <wp:positionH relativeFrom="column">
+              <wp:align>left</wp:align>
+            </wp:positionH>
+            <wp:positionV relativeFrom="paragraph">
+              <wp:align>top</wp:align>
+            </wp:positionV>
             <wp:extent cx="6638924" cy="3219450"/>
             <wp:effectExtent l="0" t="0" r="0" b="0"/>
-            <wp:docPr id="630843054" name="" title=""/>
+            <wp:wrapSquare wrapText="bothSides"/>
+            <wp:docPr id="630843054" name="Obraz 630843054"/>
             <wp:cNvGraphicFramePr>
-              <a:graphicFrameLocks noChangeAspect="1"/>
+              <a:graphicFrameLocks xmlns:a="http://schemas.openxmlformats.org/drawingml/2006/main" noChangeAspect="1"/>
             </wp:cNvGraphicFramePr>
-            <a:graphic>
+            <a:graphic xmlns:a="http://schemas.openxmlformats.org/drawingml/2006/main">
               <a:graphicData uri="http://schemas.openxmlformats.org/drawingml/2006/picture">
-                <pic:pic>
+                <pic:pic xmlns:pic="http://schemas.openxmlformats.org/drawingml/2006/picture">
                   <pic:nvPicPr>
                     <pic:cNvPr id="0" name=""/>
                     <pic:cNvPicPr/>
                   </pic:nvPicPr>
                   <pic:blipFill>
-                    <a:blip r:embed="Re5190e10cf5c46bb">
+                    <a:blip r:embed="rId7">
                       <a:extLst>
-                        <a:ext xmlns:a="http://schemas.openxmlformats.org/drawingml/2006/main" uri="{28A0092B-C50C-407E-A947-70E740481C1C}">
-                          <a14:useLocalDpi val="0"/>
+                        <a:ext uri="{28A0092B-C50C-407E-A947-70E740481C1C}">
+                          <a14:useLocalDpi xmlns:a14="http://schemas.microsoft.com/office/drawing/2010/main" val="0"/>
                         </a:ext>
                       </a:extLst>
                     </a:blip>
@@ -189,12 +170,12 @@
                 </pic:pic>
               </a:graphicData>
             </a:graphic>
-          </wp:inline>
+          </wp:anchor>
         </w:drawing>
       </w:r>
     </w:p>
     <w:sectPr>
-      <w:pgSz w:w="11906" w:h="16838" w:orient="portrait"/>
+      <w:pgSz w:w="11906" w:h="16838"/>
       <w:pgMar w:top="720" w:right="720" w:bottom="720" w:left="720" w:header="708" w:footer="708" w:gutter="0"/>
       <w:cols w:space="708"/>
       <w:docGrid w:linePitch="360"/>
@@ -204,11 +185,11 @@
 </file>
 
 <file path=word/styles.xml><?xml version="1.0" encoding="utf-8"?>
-<w:styles xmlns:wp14="http://schemas.microsoft.com/office/word/2010/wordprocessingDrawing" xmlns:mc="http://schemas.openxmlformats.org/markup-compatibility/2006" xmlns:r="http://schemas.openxmlformats.org/officeDocument/2006/relationships" xmlns:w="http://schemas.openxmlformats.org/wordprocessingml/2006/main" xmlns:w14="http://schemas.microsoft.com/office/word/2010/wordml" xmlns:w15="http://schemas.microsoft.com/office/word/2012/wordml" xmlns:w16se="http://schemas.microsoft.com/office/word/2015/wordml/symex" xmlns:w16cid="http://schemas.microsoft.com/office/word/2016/wordml/cid" xmlns:w16="http://schemas.microsoft.com/office/word/2018/wordml" xmlns:w16cex="http://schemas.microsoft.com/office/word/2018/wordml/cex" xmlns:w16sdtdh="http://schemas.microsoft.com/office/word/2020/wordml/sdtdatahash" mc:Ignorable="w14 w15 wp14 w16se w16cid w16 w16cex w16sdtdh">
+<w:styles xmlns:mc="http://schemas.openxmlformats.org/markup-compatibility/2006" xmlns:r="http://schemas.openxmlformats.org/officeDocument/2006/relationships" xmlns:w="http://schemas.openxmlformats.org/wordprocessingml/2006/main" xmlns:w14="http://schemas.microsoft.com/office/word/2010/wordml" xmlns:w15="http://schemas.microsoft.com/office/word/2012/wordml" xmlns:w16cex="http://schemas.microsoft.com/office/word/2018/wordml/cex" xmlns:w16cid="http://schemas.microsoft.com/office/word/2016/wordml/cid" xmlns:w16="http://schemas.microsoft.com/office/word/2018/wordml" xmlns:w16du="http://schemas.microsoft.com/office/word/2023/wordml/word16du" xmlns:w16sdtdh="http://schemas.microsoft.com/office/word/2020/wordml/sdtdatahash" xmlns:w16se="http://schemas.microsoft.com/office/word/2015/wordml/symex" mc:Ignorable="w14 w15 w16se w16cid w16 w16cex w16sdtdh w16du">
   <w:docDefaults>
     <w:rPrDefault>
       <w:rPr>
-        <w:rFonts w:asciiTheme="minorHAnsi" w:hAnsiTheme="minorHAnsi" w:eastAsiaTheme="minorHAnsi" w:cstheme="minorBidi"/>
+        <w:rFonts w:asciiTheme="minorHAnsi" w:eastAsiaTheme="minorHAnsi" w:hAnsiTheme="minorHAnsi" w:cstheme="minorBidi"/>
         <w:sz w:val="24"/>
         <w:szCs w:val="24"/>
         <w:lang w:val="pl-PL" w:eastAsia="en-US" w:bidi="ar-SA"/>
@@ -220,17 +201,17 @@
       </w:pPr>
     </w:pPrDefault>
   </w:docDefaults>
-  <w:latentStyles w:defLockedState="0" w:defUIPriority="99" w:defSemiHidden="0" w:defUnhideWhenUsed="0" w:defQFormat="0" w:count="371">
+  <w:latentStyles w:defLockedState="0" w:defUIPriority="99" w:defSemiHidden="0" w:defUnhideWhenUsed="0" w:defQFormat="0" w:count="376">
     <w:lsdException w:name="Normal" w:uiPriority="0" w:qFormat="1"/>
     <w:lsdException w:name="heading 1" w:uiPriority="9" w:qFormat="1"/>
-    <w:lsdException w:name="heading 2" w:uiPriority="9" w:semiHidden="1" w:unhideWhenUsed="1" w:qFormat="1"/>
-    <w:lsdException w:name="heading 3" w:uiPriority="9" w:semiHidden="1" w:unhideWhenUsed="1" w:qFormat="1"/>
-    <w:lsdException w:name="heading 4" w:uiPriority="9" w:semiHidden="1" w:unhideWhenUsed="1" w:qFormat="1"/>
-    <w:lsdException w:name="heading 5" w:uiPriority="9" w:semiHidden="1" w:unhideWhenUsed="1" w:qFormat="1"/>
-    <w:lsdException w:name="heading 6" w:uiPriority="9" w:semiHidden="1" w:unhideWhenUsed="1" w:qFormat="1"/>
-    <w:lsdException w:name="heading 7" w:uiPriority="9" w:semiHidden="1" w:unhideWhenUsed="1" w:qFormat="1"/>
-    <w:lsdException w:name="heading 8" w:uiPriority="9" w:semiHidden="1" w:unhideWhenUsed="1" w:qFormat="1"/>
-    <w:lsdException w:name="heading 9" w:uiPriority="9" w:semiHidden="1" w:unhideWhenUsed="1" w:qFormat="1"/>
+    <w:lsdException w:name="heading 2" w:semiHidden="1" w:uiPriority="9" w:unhideWhenUsed="1" w:qFormat="1"/>
+    <w:lsdException w:name="heading 3" w:semiHidden="1" w:uiPriority="9" w:unhideWhenUsed="1" w:qFormat="1"/>
+    <w:lsdException w:name="heading 4" w:semiHidden="1" w:uiPriority="9" w:unhideWhenUsed="1" w:qFormat="1"/>
+    <w:lsdException w:name="heading 5" w:semiHidden="1" w:uiPriority="9" w:unhideWhenUsed="1" w:qFormat="1"/>
+    <w:lsdException w:name="heading 6" w:semiHidden="1" w:uiPriority="9" w:unhideWhenUsed="1" w:qFormat="1"/>
+    <w:lsdException w:name="heading 7" w:semiHidden="1" w:uiPriority="9" w:unhideWhenUsed="1" w:qFormat="1"/>
+    <w:lsdException w:name="heading 8" w:semiHidden="1" w:uiPriority="9" w:unhideWhenUsed="1" w:qFormat="1"/>
+    <w:lsdException w:name="heading 9" w:semiHidden="1" w:uiPriority="9" w:unhideWhenUsed="1" w:qFormat="1"/>
     <w:lsdException w:name="index 1" w:semiHidden="1" w:unhideWhenUsed="1"/>
     <w:lsdException w:name="index 2" w:semiHidden="1" w:unhideWhenUsed="1"/>
     <w:lsdException w:name="index 3" w:semiHidden="1" w:unhideWhenUsed="1"/>
@@ -240,22 +221,22 @@
     <w:lsdException w:name="index 7" w:semiHidden="1" w:unhideWhenUsed="1"/>
     <w:lsdException w:name="index 8" w:semiHidden="1" w:unhideWhenUsed="1"/>
     <w:lsdException w:name="index 9" w:semiHidden="1" w:unhideWhenUsed="1"/>
-    <w:lsdException w:name="toc 1" w:uiPriority="39" w:semiHidden="1" w:unhideWhenUsed="1"/>
-    <w:lsdException w:name="toc 2" w:uiPriority="39" w:semiHidden="1" w:unhideWhenUsed="1"/>
-    <w:lsdException w:name="toc 3" w:uiPriority="39" w:semiHidden="1" w:unhideWhenUsed="1"/>
-    <w:lsdException w:name="toc 4" w:uiPriority="39" w:semiHidden="1" w:unhideWhenUsed="1"/>
-    <w:lsdException w:name="toc 5" w:uiPriority="39" w:semiHidden="1" w:unhideWhenUsed="1"/>
-    <w:lsdException w:name="toc 6" w:uiPriority="39" w:semiHidden="1" w:unhideWhenUsed="1"/>
-    <w:lsdException w:name="toc 7" w:uiPriority="39" w:semiHidden="1" w:unhideWhenUsed="1"/>
-    <w:lsdException w:name="toc 8" w:uiPriority="39" w:semiHidden="1" w:unhideWhenUsed="1"/>
-    <w:lsdException w:name="toc 9" w:uiPriority="39" w:semiHidden="1" w:unhideWhenUsed="1"/>
+    <w:lsdException w:name="toc 1" w:semiHidden="1" w:uiPriority="39" w:unhideWhenUsed="1"/>
+    <w:lsdException w:name="toc 2" w:semiHidden="1" w:uiPriority="39" w:unhideWhenUsed="1"/>
+    <w:lsdException w:name="toc 3" w:semiHidden="1" w:uiPriority="39" w:unhideWhenUsed="1"/>
+    <w:lsdException w:name="toc 4" w:semiHidden="1" w:uiPriority="39" w:unhideWhenUsed="1"/>
+    <w:lsdException w:name="toc 5" w:semiHidden="1" w:uiPriority="39" w:unhideWhenUsed="1"/>
+    <w:lsdException w:name="toc 6" w:semiHidden="1" w:uiPriority="39" w:unhideWhenUsed="1"/>
+    <w:lsdException w:name="toc 7" w:semiHidden="1" w:uiPriority="39" w:unhideWhenUsed="1"/>
+    <w:lsdException w:name="toc 8" w:semiHidden="1" w:uiPriority="39" w:unhideWhenUsed="1"/>
+    <w:lsdException w:name="toc 9" w:semiHidden="1" w:uiPriority="39" w:unhideWhenUsed="1"/>
     <w:lsdException w:name="Normal Indent" w:semiHidden="1" w:unhideWhenUsed="1"/>
     <w:lsdException w:name="footnote text" w:semiHidden="1" w:unhideWhenUsed="1"/>
     <w:lsdException w:name="annotation text" w:semiHidden="1" w:unhideWhenUsed="1"/>
     <w:lsdException w:name="header" w:semiHidden="1" w:unhideWhenUsed="1"/>
     <w:lsdException w:name="footer" w:semiHidden="1" w:unhideWhenUsed="1"/>
     <w:lsdException w:name="index heading" w:semiHidden="1" w:unhideWhenUsed="1"/>
-    <w:lsdException w:name="caption" w:uiPriority="35" w:semiHidden="1" w:unhideWhenUsed="1" w:qFormat="1"/>
+    <w:lsdException w:name="caption" w:semiHidden="1" w:uiPriority="35" w:unhideWhenUsed="1" w:qFormat="1"/>
     <w:lsdException w:name="table of figures" w:semiHidden="1" w:unhideWhenUsed="1"/>
     <w:lsdException w:name="envelope address" w:semiHidden="1" w:unhideWhenUsed="1"/>
     <w:lsdException w:name="envelope return" w:semiHidden="1" w:unhideWhenUsed="1"/>
@@ -286,7 +267,7 @@
     <w:lsdException w:name="Title" w:uiPriority="10" w:qFormat="1"/>
     <w:lsdException w:name="Closing" w:semiHidden="1" w:unhideWhenUsed="1"/>
     <w:lsdException w:name="Signature" w:semiHidden="1" w:unhideWhenUsed="1"/>
-    <w:lsdException w:name="Default Paragraph Font" w:uiPriority="1" w:semiHidden="1" w:unhideWhenUsed="1"/>
+    <w:lsdException w:name="Default Paragraph Font" w:semiHidden="1" w:uiPriority="1" w:unhideWhenUsed="1"/>
     <w:lsdException w:name="Body Text" w:semiHidden="1" w:unhideWhenUsed="1"/>
     <w:lsdException w:name="Body Text Indent" w:semiHidden="1" w:unhideWhenUsed="1"/>
     <w:lsdException w:name="List Continue" w:semiHidden="1" w:unhideWhenUsed="1"/>
@@ -486,8 +467,8 @@
     <w:lsdException w:name="Subtle Reference" w:uiPriority="31" w:qFormat="1"/>
     <w:lsdException w:name="Intense Reference" w:uiPriority="32" w:qFormat="1"/>
     <w:lsdException w:name="Book Title" w:uiPriority="33" w:qFormat="1"/>
-    <w:lsdException w:name="Bibliography" w:uiPriority="37" w:semiHidden="1" w:unhideWhenUsed="1"/>
-    <w:lsdException w:name="TOC Heading" w:uiPriority="39" w:semiHidden="1" w:unhideWhenUsed="1" w:qFormat="1"/>
+    <w:lsdException w:name="Bibliography" w:semiHidden="1" w:uiPriority="37" w:unhideWhenUsed="1"/>
+    <w:lsdException w:name="TOC Heading" w:semiHidden="1" w:uiPriority="39" w:unhideWhenUsed="1" w:qFormat="1"/>
     <w:lsdException w:name="Plain Table 1" w:uiPriority="41"/>
     <w:lsdException w:name="Plain Table 2" w:uiPriority="42"/>
     <w:lsdException w:name="Plain Table 3" w:uiPriority="43"/>
@@ -592,18 +573,23 @@
     <w:lsdException w:name="List Table 5 Dark Accent 6" w:uiPriority="50"/>
     <w:lsdException w:name="List Table 6 Colorful Accent 6" w:uiPriority="51"/>
     <w:lsdException w:name="List Table 7 Colorful Accent 6" w:uiPriority="52"/>
+    <w:lsdException w:name="Mention" w:semiHidden="1" w:unhideWhenUsed="1"/>
+    <w:lsdException w:name="Smart Hyperlink" w:semiHidden="1" w:unhideWhenUsed="1"/>
+    <w:lsdException w:name="Hashtag" w:semiHidden="1" w:unhideWhenUsed="1"/>
+    <w:lsdException w:name="Unresolved Mention" w:semiHidden="1" w:unhideWhenUsed="1"/>
+    <w:lsdException w:name="Smart Link" w:semiHidden="1" w:unhideWhenUsed="1"/>
   </w:latentStyles>
-  <w:style w:type="paragraph" w:styleId="Normal" w:default="1">
+  <w:style w:type="paragraph" w:default="1" w:styleId="Normalny">
     <w:name w:val="Normal"/>
     <w:qFormat/>
   </w:style>
-  <w:style w:type="character" w:styleId="DefaultParagraphFont" w:default="1">
+  <w:style w:type="character" w:default="1" w:styleId="Domylnaczcionkaakapitu">
     <w:name w:val="Default Paragraph Font"/>
     <w:uiPriority w:val="1"/>
     <w:semiHidden/>
     <w:unhideWhenUsed/>
   </w:style>
-  <w:style w:type="table" w:styleId="TableNormal" w:default="1">
+  <w:style w:type="table" w:default="1" w:styleId="Standardowy">
     <w:name w:val="Normal Table"/>
     <w:uiPriority w:val="99"/>
     <w:semiHidden/>
@@ -618,7 +604,7 @@
       </w:tblCellMar>
     </w:tblPr>
   </w:style>
-  <w:style w:type="numbering" w:styleId="NoList" w:default="1">
+  <w:style w:type="numbering" w:default="1" w:styleId="Bezlisty">
     <w:name w:val="No List"/>
     <w:uiPriority w:val="99"/>
     <w:semiHidden/>
@@ -628,7 +614,7 @@
 </file>
 
 <file path=word/theme/theme1.xml><?xml version="1.0" encoding="utf-8"?>
-<a:theme xmlns:thm15="http://schemas.microsoft.com/office/thememl/2012/main" xmlns:a="http://schemas.openxmlformats.org/drawingml/2006/main" name="Office Theme">
+<a:theme xmlns:a="http://schemas.openxmlformats.org/drawingml/2006/main" name="Office Theme">
   <a:themeElements>
     <a:clrScheme name="Office">
       <a:dk1>
@@ -889,6 +875,15 @@
 </file>
 
 <file path=customXml/item1.xml><?xml version="1.0" encoding="utf-8"?>
+<?mso-contentType ?>
+<FormTemplates xmlns="http://schemas.microsoft.com/sharepoint/v3/contenttype/forms">
+  <Display>DocumentLibraryForm</Display>
+  <Edit>DocumentLibraryForm</Edit>
+  <New>DocumentLibraryForm</New>
+</FormTemplates>
+</file>
+
+<file path=customXml/item2.xml><?xml version="1.0" encoding="utf-8"?>
 <ct:contentTypeSchema xmlns:ct="http://schemas.microsoft.com/office/2006/metadata/contentType" xmlns:ma="http://schemas.microsoft.com/office/2006/metadata/properties/metaAttributes" ct:_="" ma:_="" ma:contentTypeName="Dokument" ma:contentTypeID="0x0101007C59B5D2401E3D43BE6BA100F19FAC16" ma:contentTypeVersion="4" ma:contentTypeDescription="Utwórz nowy dokument." ma:contentTypeScope="" ma:versionID="878fc029e15f4a60c5308839d89fa263">
   <xsd:schema xmlns:xsd="http://www.w3.org/2001/XMLSchema" xmlns:xs="http://www.w3.org/2001/XMLSchema" xmlns:p="http://schemas.microsoft.com/office/2006/metadata/properties" xmlns:ns2="66f09756-f1ed-484e-a07e-68582712e5a6" targetNamespace="http://schemas.microsoft.com/office/2006/metadata/properties" ma:root="true" ma:fieldsID="1921130b4cb57368e3360df7a6b05193" ns2:_="">
     <xsd:import namespace="66f09756-f1ed-484e-a07e-68582712e5a6"/>
@@ -1032,15 +1027,6 @@
 </ct:contentTypeSchema>
 </file>
 
-<file path=customXml/item2.xml><?xml version="1.0" encoding="utf-8"?>
-<?mso-contentType ?>
-<FormTemplates xmlns="http://schemas.microsoft.com/sharepoint/v3/contenttype/forms">
-  <Display>DocumentLibraryForm</Display>
-  <Edit>DocumentLibraryForm</Edit>
-  <New>DocumentLibraryForm</New>
-</FormTemplates>
-</file>
-
 <file path=customXml/item3.xml><?xml version="1.0" encoding="utf-8"?>
 <p:properties xmlns:p="http://schemas.microsoft.com/office/2006/metadata/properties" xmlns:xsi="http://www.w3.org/2001/XMLSchema-instance" xmlns:pc="http://schemas.microsoft.com/office/infopath/2007/PartnerControls">
   <documentManagement/>
@@ -1048,13 +1034,36 @@
 </file>
 
 <file path=customXml/itemProps1.xml><?xml version="1.0" encoding="utf-8"?>
-<ds:datastoreItem xmlns:ds="http://schemas.openxmlformats.org/officeDocument/2006/customXml" ds:itemID="{12128F2C-397F-42FD-9C03-867C2E4248B8}"/>
+<ds:datastoreItem xmlns:ds="http://schemas.openxmlformats.org/officeDocument/2006/customXml" ds:itemID="{3AC73D53-AE81-463D-9593-442857E7E6B8}">
+  <ds:schemaRefs>
+    <ds:schemaRef ds:uri="http://schemas.microsoft.com/sharepoint/v3/contenttype/forms"/>
+  </ds:schemaRefs>
+</ds:datastoreItem>
 </file>
 
 <file path=customXml/itemProps2.xml><?xml version="1.0" encoding="utf-8"?>
-<ds:datastoreItem xmlns:ds="http://schemas.openxmlformats.org/officeDocument/2006/customXml" ds:itemID="{3AC73D53-AE81-463D-9593-442857E7E6B8}"/>
+<ds:datastoreItem xmlns:ds="http://schemas.openxmlformats.org/officeDocument/2006/customXml" ds:itemID="{12128F2C-397F-42FD-9C03-867C2E4248B8}">
+  <ds:schemaRefs>
+    <ds:schemaRef ds:uri="http://schemas.microsoft.com/office/2006/metadata/contentType"/>
+    <ds:schemaRef ds:uri="http://schemas.microsoft.com/office/2006/metadata/properties/metaAttributes"/>
+    <ds:schemaRef ds:uri="http://www.w3.org/2001/XMLSchema"/>
+    <ds:schemaRef ds:uri="http://schemas.microsoft.com/office/2006/metadata/properties"/>
+    <ds:schemaRef ds:uri="66f09756-f1ed-484e-a07e-68582712e5a6"/>
+    <ds:schemaRef ds:uri="http://schemas.microsoft.com/office/2006/documentManagement/types"/>
+    <ds:schemaRef ds:uri="http://schemas.microsoft.com/office/infopath/2007/PartnerControls"/>
+    <ds:schemaRef ds:uri="http://schemas.openxmlformats.org/package/2006/metadata/core-properties"/>
+    <ds:schemaRef ds:uri="http://purl.org/dc/elements/1.1/"/>
+    <ds:schemaRef ds:uri="http://purl.org/dc/terms/"/>
+    <ds:schemaRef ds:uri="http://schemas.microsoft.com/internal/obd"/>
+  </ds:schemaRefs>
+</ds:datastoreItem>
 </file>
 
 <file path=customXml/itemProps3.xml><?xml version="1.0" encoding="utf-8"?>
-<ds:datastoreItem xmlns:ds="http://schemas.openxmlformats.org/officeDocument/2006/customXml" ds:itemID="{17F73506-17E9-433D-8243-FAD563F2CC5B}"/>
+<ds:datastoreItem xmlns:ds="http://schemas.openxmlformats.org/officeDocument/2006/customXml" ds:itemID="{17F73506-17E9-433D-8243-FAD563F2CC5B}">
+  <ds:schemaRefs>
+    <ds:schemaRef ds:uri="http://schemas.microsoft.com/office/2006/metadata/properties"/>
+    <ds:schemaRef ds:uri="http://schemas.microsoft.com/office/infopath/2007/PartnerControls"/>
+  </ds:schemaRefs>
+</ds:datastoreItem>
 </file>
</xml_diff>

<commit_message>
Dodano opis Spotkania nr2 do dokumentacji
</commit_message>
<xml_diff>
--- a/Dokumentacja projektu.docx
+++ b/Dokumentacja projektu.docx
@@ -14,39 +14,7 @@
           <w:sz w:val="32"/>
           <w:szCs w:val="32"/>
         </w:rPr>
-        <w:t>Projekt “</w:t>
-      </w:r>
-      <w:proofErr w:type="spellStart"/>
-      <w:r>
-        <w:rPr>
-          <w:sz w:val="32"/>
-          <w:szCs w:val="32"/>
-        </w:rPr>
-        <w:t>Who’s</w:t>
-      </w:r>
-      <w:proofErr w:type="spellEnd"/>
-      <w:r>
-        <w:rPr>
-          <w:sz w:val="32"/>
-          <w:szCs w:val="32"/>
-        </w:rPr>
-        <w:t xml:space="preserve"> </w:t>
-      </w:r>
-      <w:proofErr w:type="spellStart"/>
-      <w:r>
-        <w:rPr>
-          <w:sz w:val="32"/>
-          <w:szCs w:val="32"/>
-        </w:rPr>
-        <w:t>there</w:t>
-      </w:r>
-      <w:proofErr w:type="spellEnd"/>
-      <w:r>
-        <w:rPr>
-          <w:sz w:val="32"/>
-          <w:szCs w:val="32"/>
-        </w:rPr>
-        <w:t>” - Narzędzia Pracy Grupowej</w:t>
+        <w:t>Projekt “Who’s there” - Narzędzia Pracy Grupowej</w:t>
       </w:r>
     </w:p>
     <w:p>
@@ -79,26 +47,16 @@
     </w:p>
     <w:p>
       <w:r>
-        <w:t xml:space="preserve">Pierwsze spotkanie organizacyjne. Ustalono podstawowe założenia projektu: cel, język programowania i główne </w:t>
-      </w:r>
-      <w:r>
-        <w:t>importowane biblioteki (</w:t>
-      </w:r>
-      <w:proofErr w:type="spellStart"/>
-      <w:r>
-        <w:t>tkinter</w:t>
-      </w:r>
-      <w:proofErr w:type="spellEnd"/>
-      <w:r>
-        <w:t xml:space="preserve"> i </w:t>
-      </w:r>
-      <w:proofErr w:type="spellStart"/>
-      <w:r>
-        <w:t>openCV</w:t>
-      </w:r>
-      <w:proofErr w:type="spellEnd"/>
-      <w:r>
-        <w:t>). Dodat</w:t>
+        <w:t>Pierwsze spotkanie organizacyjne. Ustalono podstawowe założenia projektu: cel, język programowania</w:t>
+      </w:r>
+      <w:r>
+        <w:t xml:space="preserve"> (python)</w:t>
+      </w:r>
+      <w:r>
+        <w:t xml:space="preserve"> i główne </w:t>
+      </w:r>
+      <w:r>
+        <w:t>importowane biblioteki (tkinter i openCV). Dodat</w:t>
       </w:r>
       <w:r>
         <w:t>kowo utworzono repozytorium</w:t>
@@ -111,11 +69,6 @@
       </w:r>
       <w:r>
         <w:t>.</w:t>
-      </w:r>
-    </w:p>
-    <w:p>
-      <w:r>
-        <w:t>Wstępny szkic działania programu ustalony na pierwszym spotkaniu</w:t>
       </w:r>
     </w:p>
     <w:p>
@@ -124,17 +77,17 @@
           <w:noProof/>
         </w:rPr>
         <w:drawing>
-          <wp:anchor distT="0" distB="0" distL="114300" distR="114300" simplePos="0" relativeHeight="251658240" behindDoc="0" locked="0" layoutInCell="1" allowOverlap="1" wp14:anchorId="2C948919" wp14:editId="5177593C">
-            <wp:simplePos x="457200" y="3939540"/>
+          <wp:anchor distT="0" distB="0" distL="114300" distR="114300" simplePos="0" relativeHeight="251658240" behindDoc="0" locked="0" layoutInCell="1" allowOverlap="1" wp14:anchorId="2C948919" wp14:editId="528E8F67">
+            <wp:simplePos x="0" y="0"/>
             <wp:positionH relativeFrom="column">
-              <wp:align>left</wp:align>
+              <wp:posOffset>0</wp:posOffset>
             </wp:positionH>
             <wp:positionV relativeFrom="paragraph">
-              <wp:align>top</wp:align>
+              <wp:posOffset>317500</wp:posOffset>
             </wp:positionV>
             <wp:extent cx="6638924" cy="3219450"/>
             <wp:effectExtent l="0" t="0" r="0" b="0"/>
-            <wp:wrapSquare wrapText="bothSides"/>
+            <wp:wrapTopAndBottom/>
             <wp:docPr id="630843054" name="Obraz 630843054"/>
             <wp:cNvGraphicFramePr>
               <a:graphicFrameLocks xmlns:a="http://schemas.openxmlformats.org/drawingml/2006/main" noChangeAspect="1"/>
@@ -172,6 +125,20 @@
             </a:graphic>
           </wp:anchor>
         </w:drawing>
+      </w:r>
+      <w:r>
+        <w:t>Wstępny szkic działania programu ustalony na pierwszym spotkaniu</w:t>
+      </w:r>
+    </w:p>
+    <w:p/>
+    <w:p>
+      <w:r>
+        <w:t>07.05.2024</w:t>
+      </w:r>
+    </w:p>
+    <w:p>
+      <w:r>
+        <w:t>Drugie spotkanie organizacyjne. Przetestowano sprawność repozytorium poprzez dodanie, edycje i usunięcie dowolnego pliku przez każdego członka zespołu. Dodatkowo ustalono pierwszy sprint w terminie od 7.05.2024 do 14.05.2024. Jako pierwszego scrummastera wybrano Kamila Jędrzejko. W tablicy kanban projektu ustawiono zadania oraz przypisano je do wszystkich uczestniczących w projekcie. Jako cel pierwszego sprintu postawiono doprowadzenie aplikacji do podstawowej funkcji rozpoznawania twarzy. Na tym etapie łatwość użytkowania oraz UI nie są priorytetem.</w:t>
       </w:r>
     </w:p>
     <w:sectPr>
@@ -875,12 +842,9 @@
 </file>
 
 <file path=customXml/item1.xml><?xml version="1.0" encoding="utf-8"?>
-<?mso-contentType ?>
-<FormTemplates xmlns="http://schemas.microsoft.com/sharepoint/v3/contenttype/forms">
-  <Display>DocumentLibraryForm</Display>
-  <Edit>DocumentLibraryForm</Edit>
-  <New>DocumentLibraryForm</New>
-</FormTemplates>
+<p:properties xmlns:p="http://schemas.microsoft.com/office/2006/metadata/properties" xmlns:xsi="http://www.w3.org/2001/XMLSchema-instance" xmlns:pc="http://schemas.microsoft.com/office/infopath/2007/PartnerControls">
+  <documentManagement/>
+</p:properties>
 </file>
 
 <file path=customXml/item2.xml><?xml version="1.0" encoding="utf-8"?>
@@ -1028,15 +992,19 @@
 </file>
 
 <file path=customXml/item3.xml><?xml version="1.0" encoding="utf-8"?>
-<p:properties xmlns:p="http://schemas.microsoft.com/office/2006/metadata/properties" xmlns:xsi="http://www.w3.org/2001/XMLSchema-instance" xmlns:pc="http://schemas.microsoft.com/office/infopath/2007/PartnerControls">
-  <documentManagement/>
-</p:properties>
+<?mso-contentType ?>
+<FormTemplates xmlns="http://schemas.microsoft.com/sharepoint/v3/contenttype/forms">
+  <Display>DocumentLibraryForm</Display>
+  <Edit>DocumentLibraryForm</Edit>
+  <New>DocumentLibraryForm</New>
+</FormTemplates>
 </file>
 
 <file path=customXml/itemProps1.xml><?xml version="1.0" encoding="utf-8"?>
-<ds:datastoreItem xmlns:ds="http://schemas.openxmlformats.org/officeDocument/2006/customXml" ds:itemID="{3AC73D53-AE81-463D-9593-442857E7E6B8}">
+<ds:datastoreItem xmlns:ds="http://schemas.openxmlformats.org/officeDocument/2006/customXml" ds:itemID="{17F73506-17E9-433D-8243-FAD563F2CC5B}">
   <ds:schemaRefs>
-    <ds:schemaRef ds:uri="http://schemas.microsoft.com/sharepoint/v3/contenttype/forms"/>
+    <ds:schemaRef ds:uri="http://schemas.microsoft.com/office/2006/metadata/properties"/>
+    <ds:schemaRef ds:uri="http://schemas.microsoft.com/office/infopath/2007/PartnerControls"/>
   </ds:schemaRefs>
 </ds:datastoreItem>
 </file>
@@ -1060,10 +1028,9 @@
 </file>
 
 <file path=customXml/itemProps3.xml><?xml version="1.0" encoding="utf-8"?>
-<ds:datastoreItem xmlns:ds="http://schemas.openxmlformats.org/officeDocument/2006/customXml" ds:itemID="{17F73506-17E9-433D-8243-FAD563F2CC5B}">
+<ds:datastoreItem xmlns:ds="http://schemas.openxmlformats.org/officeDocument/2006/customXml" ds:itemID="{3AC73D53-AE81-463D-9593-442857E7E6B8}">
   <ds:schemaRefs>
-    <ds:schemaRef ds:uri="http://schemas.microsoft.com/office/2006/metadata/properties"/>
-    <ds:schemaRef ds:uri="http://schemas.microsoft.com/office/infopath/2007/PartnerControls"/>
+    <ds:schemaRef ds:uri="http://schemas.microsoft.com/sharepoint/v3/contenttype/forms"/>
   </ds:schemaRefs>
 </ds:datastoreItem>
 </file>
</xml_diff>

<commit_message>
Poprawiono date w dokumentacji
</commit_message>
<xml_diff>
--- a/Dokumentacja projektu.docx
+++ b/Dokumentacja projektu.docx
@@ -138,7 +138,13 @@
     </w:p>
     <w:p>
       <w:r>
-        <w:t>Drugie spotkanie organizacyjne. Przetestowano sprawność repozytorium poprzez dodanie, edycje i usunięcie dowolnego pliku przez każdego członka zespołu. Dodatkowo ustalono pierwszy sprint w terminie od 7.05.2024 do 14.05.2024. Jako pierwszego scrummastera wybrano Kamila Jędrzejko. W tablicy kanban projektu ustawiono zadania oraz przypisano je do wszystkich uczestniczących w projekcie. Jako cel pierwszego sprintu postawiono doprowadzenie aplikacji do podstawowej funkcji rozpoznawania twarzy. Na tym etapie łatwość użytkowania oraz UI nie są priorytetem.</w:t>
+        <w:t>Drugie spotkanie organizacyjne. Przetestowano sprawność repozytorium poprzez dodanie, edycje i usunięcie dowolnego pliku przez każdego członka zespołu. Dodatkowo ustalono pierwszy sprint w terminie od 7.05.2024 do 1</w:t>
+      </w:r>
+      <w:r>
+        <w:t>3</w:t>
+      </w:r>
+      <w:r>
+        <w:t>.05.2024. Jako pierwszego scrummastera wybrano Kamila Jędrzejko. W tablicy kanban projektu ustawiono zadania oraz przypisano je do wszystkich uczestniczących w projekcie. Jako cel pierwszego sprintu postawiono doprowadzenie aplikacji do podstawowej funkcji rozpoznawania twarzy. Na tym etapie łatwość użytkowania oraz UI nie są priorytetem.</w:t>
       </w:r>
     </w:p>
     <w:sectPr>
@@ -842,9 +848,12 @@
 </file>
 
 <file path=customXml/item1.xml><?xml version="1.0" encoding="utf-8"?>
-<p:properties xmlns:p="http://schemas.microsoft.com/office/2006/metadata/properties" xmlns:xsi="http://www.w3.org/2001/XMLSchema-instance" xmlns:pc="http://schemas.microsoft.com/office/infopath/2007/PartnerControls">
-  <documentManagement/>
-</p:properties>
+<?mso-contentType ?>
+<FormTemplates xmlns="http://schemas.microsoft.com/sharepoint/v3/contenttype/forms">
+  <Display>DocumentLibraryForm</Display>
+  <Edit>DocumentLibraryForm</Edit>
+  <New>DocumentLibraryForm</New>
+</FormTemplates>
 </file>
 
 <file path=customXml/item2.xml><?xml version="1.0" encoding="utf-8"?>
@@ -992,19 +1001,15 @@
 </file>
 
 <file path=customXml/item3.xml><?xml version="1.0" encoding="utf-8"?>
-<?mso-contentType ?>
-<FormTemplates xmlns="http://schemas.microsoft.com/sharepoint/v3/contenttype/forms">
-  <Display>DocumentLibraryForm</Display>
-  <Edit>DocumentLibraryForm</Edit>
-  <New>DocumentLibraryForm</New>
-</FormTemplates>
+<p:properties xmlns:p="http://schemas.microsoft.com/office/2006/metadata/properties" xmlns:xsi="http://www.w3.org/2001/XMLSchema-instance" xmlns:pc="http://schemas.microsoft.com/office/infopath/2007/PartnerControls">
+  <documentManagement/>
+</p:properties>
 </file>
 
 <file path=customXml/itemProps1.xml><?xml version="1.0" encoding="utf-8"?>
-<ds:datastoreItem xmlns:ds="http://schemas.openxmlformats.org/officeDocument/2006/customXml" ds:itemID="{17F73506-17E9-433D-8243-FAD563F2CC5B}">
+<ds:datastoreItem xmlns:ds="http://schemas.openxmlformats.org/officeDocument/2006/customXml" ds:itemID="{3AC73D53-AE81-463D-9593-442857E7E6B8}">
   <ds:schemaRefs>
-    <ds:schemaRef ds:uri="http://schemas.microsoft.com/office/2006/metadata/properties"/>
-    <ds:schemaRef ds:uri="http://schemas.microsoft.com/office/infopath/2007/PartnerControls"/>
+    <ds:schemaRef ds:uri="http://schemas.microsoft.com/sharepoint/v3/contenttype/forms"/>
   </ds:schemaRefs>
 </ds:datastoreItem>
 </file>
@@ -1028,9 +1033,10 @@
 </file>
 
 <file path=customXml/itemProps3.xml><?xml version="1.0" encoding="utf-8"?>
-<ds:datastoreItem xmlns:ds="http://schemas.openxmlformats.org/officeDocument/2006/customXml" ds:itemID="{3AC73D53-AE81-463D-9593-442857E7E6B8}">
+<ds:datastoreItem xmlns:ds="http://schemas.openxmlformats.org/officeDocument/2006/customXml" ds:itemID="{17F73506-17E9-433D-8243-FAD563F2CC5B}">
   <ds:schemaRefs>
-    <ds:schemaRef ds:uri="http://schemas.microsoft.com/sharepoint/v3/contenttype/forms"/>
+    <ds:schemaRef ds:uri="http://schemas.microsoft.com/office/2006/metadata/properties"/>
+    <ds:schemaRef ds:uri="http://schemas.microsoft.com/office/infopath/2007/PartnerControls"/>
   </ds:schemaRefs>
 </ds:datastoreItem>
 </file>
</xml_diff>